<commit_message>
cambio en el archivo .docx
</commit_message>
<xml_diff>
--- a/BasketBallGame Using Virtual Reality[Final].docx
+++ b/BasketBallGame Using Virtual Reality[Final].docx
@@ -1,6 +1,6 @@
 
 <file path=word/document.xml><?xml version="1.0" encoding="utf-8"?>
-<w:document xmlns:wpc="http://schemas.microsoft.com/office/word/2010/wordprocessingCanvas" xmlns:mc="http://schemas.openxmlformats.org/markup-compatibility/2006" xmlns:o="urn:schemas-microsoft-com:office:office" xmlns:r="http://schemas.openxmlformats.org/officeDocument/2006/relationships" xmlns:m="http://schemas.openxmlformats.org/officeDocument/2006/math" xmlns:v="urn:schemas-microsoft-com:vml" xmlns:wp14="http://schemas.microsoft.com/office/word/2010/wordprocessingDrawing" xmlns:wp="http://schemas.openxmlformats.org/drawingml/2006/wordprocessingDrawing" xmlns:w10="urn:schemas-microsoft-com:office:word" xmlns:w="http://schemas.openxmlformats.org/wordprocessingml/2006/main" xmlns:w14="http://schemas.microsoft.com/office/word/2010/wordml" xmlns:w15="http://schemas.microsoft.com/office/word/2012/wordml" xmlns:wpg="http://schemas.microsoft.com/office/word/2010/wordprocessingGroup" xmlns:wpi="http://schemas.microsoft.com/office/word/2010/wordprocessingInk" xmlns:wne="http://schemas.microsoft.com/office/word/2006/wordml" xmlns:wps="http://schemas.microsoft.com/office/word/2010/wordprocessingShape" mc:Ignorable="w14 w15 wp14">
+<w:document xmlns:wpc="http://schemas.microsoft.com/office/word/2010/wordprocessingCanvas" xmlns:cx="http://schemas.microsoft.com/office/drawing/2014/chartex" xmlns:cx1="http://schemas.microsoft.com/office/drawing/2015/9/8/chartex" xmlns:cx2="http://schemas.microsoft.com/office/drawing/2015/10/21/chartex" xmlns:cx3="http://schemas.microsoft.com/office/drawing/2016/5/9/chartex" xmlns:cx4="http://schemas.microsoft.com/office/drawing/2016/5/10/chartex" xmlns:cx5="http://schemas.microsoft.com/office/drawing/2016/5/11/chartex" xmlns:cx6="http://schemas.microsoft.com/office/drawing/2016/5/12/chartex" xmlns:cx7="http://schemas.microsoft.com/office/drawing/2016/5/13/chartex" xmlns:cx8="http://schemas.microsoft.com/office/drawing/2016/5/14/chartex" xmlns:mc="http://schemas.openxmlformats.org/markup-compatibility/2006" xmlns:aink="http://schemas.microsoft.com/office/drawing/2016/ink" xmlns:am3d="http://schemas.microsoft.com/office/drawing/2017/model3d" xmlns:o="urn:schemas-microsoft-com:office:office" xmlns:oel="http://schemas.microsoft.com/office/2019/extlst" xmlns:r="http://schemas.openxmlformats.org/officeDocument/2006/relationships" xmlns:m="http://schemas.openxmlformats.org/officeDocument/2006/math" xmlns:v="urn:schemas-microsoft-com:vml" xmlns:wp14="http://schemas.microsoft.com/office/word/2010/wordprocessingDrawing" xmlns:wp="http://schemas.openxmlformats.org/drawingml/2006/wordprocessingDrawing" xmlns:w10="urn:schemas-microsoft-com:office:word" xmlns:w="http://schemas.openxmlformats.org/wordprocessingml/2006/main" xmlns:w14="http://schemas.microsoft.com/office/word/2010/wordml" xmlns:w15="http://schemas.microsoft.com/office/word/2012/wordml" xmlns:w16cex="http://schemas.microsoft.com/office/word/2018/wordml/cex" xmlns:w16cid="http://schemas.microsoft.com/office/word/2016/wordml/cid" xmlns:w16="http://schemas.microsoft.com/office/word/2018/wordml" xmlns:w16sdtdh="http://schemas.microsoft.com/office/word/2020/wordml/sdtdatahash" xmlns:w16se="http://schemas.microsoft.com/office/word/2015/wordml/symex" xmlns:wpg="http://schemas.microsoft.com/office/word/2010/wordprocessingGroup" xmlns:wpi="http://schemas.microsoft.com/office/word/2010/wordprocessingInk" xmlns:wne="http://schemas.microsoft.com/office/word/2006/wordml" xmlns:wps="http://schemas.microsoft.com/office/word/2010/wordprocessingShape" mc:Ignorable="w14 w15 w16se w16cid w16 w16cex w16sdtdh wp14">
   <w:body>
     <w:p>
       <w:pPr>
@@ -31,7 +31,7 @@
           <w:szCs w:val="28"/>
           <w:u w:val="single"/>
         </w:rPr>
-        <w:t xml:space="preserve"> </w:t>
+        <w:t xml:space="preserve"> And </w:t>
       </w:r>
       <w:proofErr w:type="gramStart"/>
       <w:r>
@@ -42,7 +42,7 @@
           <w:szCs w:val="28"/>
           <w:u w:val="single"/>
         </w:rPr>
-        <w:t>And</w:t>
+        <w:t>Basket Ball</w:t>
       </w:r>
       <w:proofErr w:type="gramEnd"/>
       <w:r>
@@ -53,7 +53,7 @@
           <w:szCs w:val="28"/>
           <w:u w:val="single"/>
         </w:rPr>
-        <w:t xml:space="preserve"> Basket Ball Game Documentation</w:t>
+        <w:t xml:space="preserve"> Game Documentation</w:t>
       </w:r>
       <w:r>
         <w:rPr>
@@ -77,8 +77,6 @@
           <w:u w:val="single"/>
         </w:rPr>
       </w:pPr>
-      <w:bookmarkStart w:id="0" w:name="_GoBack"/>
-      <w:bookmarkEnd w:id="0"/>
       <w:r>
         <w:rPr>
           <w:rFonts w:cstheme="minorHAnsi"/>
@@ -129,12 +127,34 @@
           <w:szCs w:val="26"/>
           <w:u w:val="single"/>
         </w:rPr>
-        <w:t xml:space="preserve"> vive:</w:t>
-      </w:r>
-    </w:p>
-    <w:p>
-      <w:pPr>
-        <w:pStyle w:val="ListParagraph"/>
+        <w:t xml:space="preserve"> </w:t>
+      </w:r>
+      <w:proofErr w:type="spellStart"/>
+      <w:r>
+        <w:rPr>
+          <w:rFonts w:cstheme="minorHAnsi"/>
+          <w:b/>
+          <w:sz w:val="26"/>
+          <w:szCs w:val="26"/>
+          <w:u w:val="single"/>
+        </w:rPr>
+        <w:t>vive</w:t>
+      </w:r>
+      <w:proofErr w:type="spellEnd"/>
+      <w:r>
+        <w:rPr>
+          <w:rFonts w:cstheme="minorHAnsi"/>
+          <w:b/>
+          <w:sz w:val="26"/>
+          <w:szCs w:val="26"/>
+          <w:u w:val="single"/>
+        </w:rPr>
+        <w:t>:</w:t>
+      </w:r>
+    </w:p>
+    <w:p>
+      <w:pPr>
+        <w:pStyle w:val="Prrafodelista"/>
         <w:numPr>
           <w:ilvl w:val="0"/>
           <w:numId w:val="15"/>
@@ -157,7 +177,7 @@
     </w:p>
     <w:p>
       <w:pPr>
-        <w:pStyle w:val="ListParagraph"/>
+        <w:pStyle w:val="Prrafodelista"/>
         <w:numPr>
           <w:ilvl w:val="0"/>
           <w:numId w:val="15"/>
@@ -180,7 +200,7 @@
     </w:p>
     <w:p>
       <w:pPr>
-        <w:pStyle w:val="ListParagraph"/>
+        <w:pStyle w:val="Prrafodelista"/>
         <w:numPr>
           <w:ilvl w:val="0"/>
           <w:numId w:val="15"/>
@@ -203,7 +223,7 @@
     </w:p>
     <w:p>
       <w:pPr>
-        <w:pStyle w:val="ListParagraph"/>
+        <w:pStyle w:val="Prrafodelista"/>
         <w:numPr>
           <w:ilvl w:val="0"/>
           <w:numId w:val="15"/>
@@ -226,7 +246,7 @@
     </w:p>
     <w:p>
       <w:pPr>
-        <w:pStyle w:val="ListParagraph"/>
+        <w:pStyle w:val="Prrafodelista"/>
         <w:numPr>
           <w:ilvl w:val="0"/>
           <w:numId w:val="15"/>
@@ -316,7 +336,7 @@
       <w:hyperlink r:id="rId5" w:history="1">
         <w:r>
           <w:rPr>
-            <w:rStyle w:val="Hyperlink"/>
+            <w:rStyle w:val="Hipervnculo"/>
             <w:rFonts w:cstheme="minorHAnsi"/>
             <w:sz w:val="26"/>
             <w:szCs w:val="26"/>
@@ -377,7 +397,7 @@
       <w:hyperlink r:id="rId6" w:history="1">
         <w:r>
           <w:rPr>
-            <w:rStyle w:val="Hyperlink"/>
+            <w:rStyle w:val="Hipervnculo"/>
             <w:rFonts w:eastAsia="Times New Roman" w:cstheme="minorHAnsi"/>
             <w:sz w:val="26"/>
             <w:szCs w:val="26"/>
@@ -416,7 +436,7 @@
       <w:hyperlink r:id="rId7" w:history="1">
         <w:r>
           <w:rPr>
-            <w:rStyle w:val="Hyperlink"/>
+            <w:rStyle w:val="Hipervnculo"/>
             <w:rFonts w:eastAsia="Times New Roman" w:cstheme="minorHAnsi"/>
             <w:sz w:val="26"/>
             <w:szCs w:val="26"/>
@@ -487,7 +507,7 @@
     </w:p>
     <w:p>
       <w:pPr>
-        <w:pStyle w:val="ListParagraph"/>
+        <w:pStyle w:val="Prrafodelista"/>
         <w:numPr>
           <w:ilvl w:val="0"/>
           <w:numId w:val="1"/>
@@ -510,7 +530,7 @@
     </w:p>
     <w:p>
       <w:pPr>
-        <w:pStyle w:val="ListParagraph"/>
+        <w:pStyle w:val="Prrafodelista"/>
         <w:numPr>
           <w:ilvl w:val="0"/>
           <w:numId w:val="1"/>
@@ -533,7 +553,7 @@
     </w:p>
     <w:p>
       <w:pPr>
-        <w:pStyle w:val="ListParagraph"/>
+        <w:pStyle w:val="Prrafodelista"/>
         <w:numPr>
           <w:ilvl w:val="0"/>
           <w:numId w:val="1"/>
@@ -556,7 +576,7 @@
     </w:p>
     <w:p>
       <w:pPr>
-        <w:pStyle w:val="ListParagraph"/>
+        <w:pStyle w:val="Prrafodelista"/>
         <w:numPr>
           <w:ilvl w:val="0"/>
           <w:numId w:val="1"/>
@@ -580,7 +600,7 @@
     </w:p>
     <w:p>
       <w:pPr>
-        <w:pStyle w:val="ListParagraph"/>
+        <w:pStyle w:val="Prrafodelista"/>
         <w:numPr>
           <w:ilvl w:val="0"/>
           <w:numId w:val="1"/>
@@ -603,7 +623,7 @@
     </w:p>
     <w:p>
       <w:pPr>
-        <w:pStyle w:val="ListParagraph"/>
+        <w:pStyle w:val="Prrafodelista"/>
         <w:numPr>
           <w:ilvl w:val="0"/>
           <w:numId w:val="1"/>
@@ -626,7 +646,7 @@
     </w:p>
     <w:p>
       <w:pPr>
-        <w:pStyle w:val="ListParagraph"/>
+        <w:pStyle w:val="Prrafodelista"/>
         <w:numPr>
           <w:ilvl w:val="0"/>
           <w:numId w:val="1"/>
@@ -649,7 +669,7 @@
     </w:p>
     <w:p>
       <w:pPr>
-        <w:pStyle w:val="ListParagraph"/>
+        <w:pStyle w:val="Prrafodelista"/>
         <w:spacing w:line="276" w:lineRule="auto"/>
         <w:rPr>
           <w:rFonts w:cstheme="minorHAnsi"/>
@@ -733,7 +753,7 @@
           <w:u w:val="single"/>
         </w:rPr>
         <w:drawing>
-          <wp:inline distT="0" distB="0" distL="0" distR="0">
+          <wp:inline distT="0" distB="0" distL="0" distR="0" wp14:anchorId="203AF422" wp14:editId="10B47454">
             <wp:extent cx="5314950" cy="2426118"/>
             <wp:effectExtent l="0" t="0" r="0" b="0"/>
             <wp:docPr id="1" name="Picture 1"/>
@@ -777,18 +797,18 @@
     </w:p>
     <w:p>
       <w:pPr>
-        <w:pStyle w:val="ListParagraph"/>
-        <w:spacing w:line="276" w:lineRule="auto"/>
-        <w:rPr>
-          <w:rFonts w:cstheme="minorHAnsi"/>
-          <w:sz w:val="26"/>
-          <w:szCs w:val="26"/>
-        </w:rPr>
-      </w:pPr>
-    </w:p>
-    <w:p>
-      <w:pPr>
-        <w:pStyle w:val="ListParagraph"/>
+        <w:pStyle w:val="Prrafodelista"/>
+        <w:spacing w:line="276" w:lineRule="auto"/>
+        <w:rPr>
+          <w:rFonts w:cstheme="minorHAnsi"/>
+          <w:sz w:val="26"/>
+          <w:szCs w:val="26"/>
+        </w:rPr>
+      </w:pPr>
+    </w:p>
+    <w:p>
+      <w:pPr>
+        <w:pStyle w:val="Prrafodelista"/>
         <w:numPr>
           <w:ilvl w:val="0"/>
           <w:numId w:val="4"/>
@@ -835,7 +855,7 @@
     </w:p>
     <w:p>
       <w:pPr>
-        <w:pStyle w:val="ListParagraph"/>
+        <w:pStyle w:val="Prrafodelista"/>
         <w:numPr>
           <w:ilvl w:val="0"/>
           <w:numId w:val="4"/>
@@ -866,7 +886,7 @@
     </w:p>
     <w:p>
       <w:pPr>
-        <w:pStyle w:val="ListParagraph"/>
+        <w:pStyle w:val="Prrafodelista"/>
         <w:numPr>
           <w:ilvl w:val="0"/>
           <w:numId w:val="4"/>
@@ -889,7 +909,7 @@
     </w:p>
     <w:p>
       <w:pPr>
-        <w:pStyle w:val="ListParagraph"/>
+        <w:pStyle w:val="Prrafodelista"/>
         <w:numPr>
           <w:ilvl w:val="0"/>
           <w:numId w:val="4"/>
@@ -912,7 +932,7 @@
     </w:p>
     <w:p>
       <w:pPr>
-        <w:pStyle w:val="ListParagraph"/>
+        <w:pStyle w:val="Prrafodelista"/>
         <w:numPr>
           <w:ilvl w:val="0"/>
           <w:numId w:val="4"/>
@@ -935,7 +955,7 @@
     </w:p>
     <w:p>
       <w:pPr>
-        <w:pStyle w:val="ListParagraph"/>
+        <w:pStyle w:val="Prrafodelista"/>
         <w:numPr>
           <w:ilvl w:val="0"/>
           <w:numId w:val="4"/>
@@ -955,6 +975,22 @@
         </w:rPr>
         <w:t xml:space="preserve">If space between the </w:t>
       </w:r>
+      <w:r>
+        <w:rPr>
+          <w:rFonts w:cstheme="minorHAnsi"/>
+          <w:sz w:val="26"/>
+          <w:szCs w:val="26"/>
+        </w:rPr>
+        <w:t>Base</w:t>
+      </w:r>
+      <w:r>
+        <w:rPr>
+          <w:rFonts w:cstheme="minorHAnsi"/>
+          <w:sz w:val="26"/>
+          <w:szCs w:val="26"/>
+        </w:rPr>
+        <w:t xml:space="preserve"> </w:t>
+      </w:r>
       <w:proofErr w:type="gramStart"/>
       <w:r>
         <w:rPr>
@@ -962,7 +998,7 @@
           <w:sz w:val="26"/>
           <w:szCs w:val="26"/>
         </w:rPr>
-        <w:t>Base</w:t>
+        <w:t>stations</w:t>
       </w:r>
       <w:proofErr w:type="gramEnd"/>
       <w:r>
@@ -971,64 +1007,48 @@
           <w:sz w:val="26"/>
           <w:szCs w:val="26"/>
         </w:rPr>
+        <w:t xml:space="preserve"> make it impossible to see each other than attached the sync cable.</w:t>
+      </w:r>
+    </w:p>
+    <w:p>
+      <w:pPr>
+        <w:pStyle w:val="Prrafodelista"/>
+        <w:spacing w:line="276" w:lineRule="auto"/>
+        <w:ind w:left="1080"/>
+        <w:rPr>
+          <w:rFonts w:cstheme="minorHAnsi"/>
+          <w:sz w:val="26"/>
+          <w:szCs w:val="26"/>
+        </w:rPr>
+      </w:pPr>
+    </w:p>
+    <w:p>
+      <w:pPr>
+        <w:spacing w:line="276" w:lineRule="auto"/>
+        <w:rPr>
+          <w:rFonts w:cstheme="minorHAnsi"/>
+          <w:sz w:val="26"/>
+          <w:szCs w:val="26"/>
+        </w:rPr>
+      </w:pPr>
+      <w:r>
+        <w:rPr>
+          <w:rFonts w:cstheme="minorHAnsi"/>
+          <w:b/>
+          <w:sz w:val="26"/>
+          <w:szCs w:val="26"/>
+          <w:u w:val="single"/>
+        </w:rPr>
+        <w:t>Base Station Working or Not:</w:t>
+      </w:r>
+      <w:r>
+        <w:rPr>
+          <w:rFonts w:cstheme="minorHAnsi"/>
+          <w:sz w:val="26"/>
+          <w:szCs w:val="26"/>
+        </w:rPr>
         <w:t xml:space="preserve"> </w:t>
       </w:r>
-      <w:r>
-        <w:rPr>
-          <w:rFonts w:cstheme="minorHAnsi"/>
-          <w:sz w:val="26"/>
-          <w:szCs w:val="26"/>
-        </w:rPr>
-        <w:t>stations</w:t>
-      </w:r>
-      <w:r>
-        <w:rPr>
-          <w:rFonts w:cstheme="minorHAnsi"/>
-          <w:sz w:val="26"/>
-          <w:szCs w:val="26"/>
-        </w:rPr>
-        <w:t xml:space="preserve"> make it impossible to see each other than attached the sync cable.</w:t>
-      </w:r>
-    </w:p>
-    <w:p>
-      <w:pPr>
-        <w:pStyle w:val="ListParagraph"/>
-        <w:spacing w:line="276" w:lineRule="auto"/>
-        <w:ind w:left="1080"/>
-        <w:rPr>
-          <w:rFonts w:cstheme="minorHAnsi"/>
-          <w:sz w:val="26"/>
-          <w:szCs w:val="26"/>
-        </w:rPr>
-      </w:pPr>
-    </w:p>
-    <w:p>
-      <w:pPr>
-        <w:spacing w:line="276" w:lineRule="auto"/>
-        <w:rPr>
-          <w:rFonts w:cstheme="minorHAnsi"/>
-          <w:sz w:val="26"/>
-          <w:szCs w:val="26"/>
-        </w:rPr>
-      </w:pPr>
-      <w:r>
-        <w:rPr>
-          <w:rFonts w:cstheme="minorHAnsi"/>
-          <w:b/>
-          <w:sz w:val="26"/>
-          <w:szCs w:val="26"/>
-          <w:u w:val="single"/>
-        </w:rPr>
-        <w:t>Base Station Working or Not:</w:t>
-      </w:r>
-      <w:r>
-        <w:rPr>
-          <w:rFonts w:cstheme="minorHAnsi"/>
-          <w:sz w:val="26"/>
-          <w:szCs w:val="26"/>
-        </w:rPr>
-        <w:t xml:space="preserve"> </w:t>
-      </w:r>
     </w:p>
     <w:p>
       <w:pPr>
@@ -1059,7 +1079,7 @@
     </w:p>
     <w:p>
       <w:pPr>
-        <w:pStyle w:val="ListParagraph"/>
+        <w:pStyle w:val="Prrafodelista"/>
         <w:numPr>
           <w:ilvl w:val="0"/>
           <w:numId w:val="8"/>
@@ -1083,7 +1103,7 @@
     </w:p>
     <w:p>
       <w:pPr>
-        <w:pStyle w:val="ListParagraph"/>
+        <w:pStyle w:val="Prrafodelista"/>
         <w:numPr>
           <w:ilvl w:val="0"/>
           <w:numId w:val="8"/>
@@ -1106,7 +1126,7 @@
     </w:p>
     <w:p>
       <w:pPr>
-        <w:pStyle w:val="ListParagraph"/>
+        <w:pStyle w:val="Prrafodelista"/>
         <w:numPr>
           <w:ilvl w:val="0"/>
           <w:numId w:val="8"/>
@@ -1153,7 +1173,7 @@
     </w:p>
     <w:p>
       <w:pPr>
-        <w:pStyle w:val="ListParagraph"/>
+        <w:pStyle w:val="Prrafodelista"/>
         <w:numPr>
           <w:ilvl w:val="0"/>
           <w:numId w:val="8"/>
@@ -1176,7 +1196,7 @@
     </w:p>
     <w:p>
       <w:pPr>
-        <w:pStyle w:val="ListParagraph"/>
+        <w:pStyle w:val="Prrafodelista"/>
         <w:spacing w:before="100" w:beforeAutospacing="1" w:after="100" w:afterAutospacing="1" w:line="276" w:lineRule="auto"/>
         <w:ind w:left="1080"/>
         <w:rPr>
@@ -1188,7 +1208,7 @@
     </w:p>
     <w:p>
       <w:pPr>
-        <w:pStyle w:val="ListParagraph"/>
+        <w:pStyle w:val="Prrafodelista"/>
         <w:spacing w:before="100" w:beforeAutospacing="1" w:after="100" w:afterAutospacing="1" w:line="276" w:lineRule="auto"/>
         <w:ind w:left="1080"/>
         <w:rPr>
@@ -1268,18 +1288,18 @@
     </w:p>
     <w:p>
       <w:pPr>
-        <w:pStyle w:val="ListParagraph"/>
-        <w:spacing w:line="276" w:lineRule="auto"/>
-        <w:rPr>
-          <w:rFonts w:cstheme="minorHAnsi"/>
-          <w:sz w:val="26"/>
-          <w:szCs w:val="26"/>
-        </w:rPr>
-      </w:pPr>
-    </w:p>
-    <w:p>
-      <w:pPr>
-        <w:pStyle w:val="ListParagraph"/>
+        <w:pStyle w:val="Prrafodelista"/>
+        <w:spacing w:line="276" w:lineRule="auto"/>
+        <w:rPr>
+          <w:rFonts w:cstheme="minorHAnsi"/>
+          <w:sz w:val="26"/>
+          <w:szCs w:val="26"/>
+        </w:rPr>
+      </w:pPr>
+    </w:p>
+    <w:p>
+      <w:pPr>
+        <w:pStyle w:val="Prrafodelista"/>
         <w:numPr>
           <w:ilvl w:val="0"/>
           <w:numId w:val="9"/>
@@ -1302,7 +1322,7 @@
     </w:p>
     <w:p>
       <w:pPr>
-        <w:pStyle w:val="ListParagraph"/>
+        <w:pStyle w:val="Prrafodelista"/>
         <w:numPr>
           <w:ilvl w:val="0"/>
           <w:numId w:val="9"/>
@@ -1325,7 +1345,7 @@
     </w:p>
     <w:p>
       <w:pPr>
-        <w:pStyle w:val="ListParagraph"/>
+        <w:pStyle w:val="Prrafodelista"/>
         <w:numPr>
           <w:ilvl w:val="0"/>
           <w:numId w:val="9"/>
@@ -1348,7 +1368,7 @@
     </w:p>
     <w:p>
       <w:pPr>
-        <w:pStyle w:val="ListParagraph"/>
+        <w:pStyle w:val="Prrafodelista"/>
         <w:numPr>
           <w:ilvl w:val="0"/>
           <w:numId w:val="9"/>
@@ -1371,7 +1391,7 @@
     </w:p>
     <w:p>
       <w:pPr>
-        <w:pStyle w:val="ListParagraph"/>
+        <w:pStyle w:val="Prrafodelista"/>
         <w:spacing w:line="276" w:lineRule="auto"/>
         <w:ind w:left="1080"/>
         <w:jc w:val="center"/>
@@ -1384,7 +1404,7 @@
     </w:p>
     <w:p>
       <w:pPr>
-        <w:pStyle w:val="ListParagraph"/>
+        <w:pStyle w:val="Prrafodelista"/>
         <w:spacing w:line="276" w:lineRule="auto"/>
         <w:ind w:left="1080"/>
         <w:jc w:val="center"/>
@@ -1397,7 +1417,7 @@
     </w:p>
     <w:p>
       <w:pPr>
-        <w:pStyle w:val="ListParagraph"/>
+        <w:pStyle w:val="Prrafodelista"/>
         <w:spacing w:line="276" w:lineRule="auto"/>
         <w:ind w:left="1080"/>
         <w:jc w:val="center"/>
@@ -1410,7 +1430,7 @@
     </w:p>
     <w:p>
       <w:pPr>
-        <w:pStyle w:val="ListParagraph"/>
+        <w:pStyle w:val="Prrafodelista"/>
         <w:spacing w:line="276" w:lineRule="auto"/>
         <w:ind w:left="1080"/>
         <w:jc w:val="center"/>
@@ -1423,7 +1443,7 @@
     </w:p>
     <w:p>
       <w:pPr>
-        <w:pStyle w:val="ListParagraph"/>
+        <w:pStyle w:val="Prrafodelista"/>
         <w:spacing w:line="276" w:lineRule="auto"/>
         <w:ind w:left="1080"/>
         <w:jc w:val="center"/>
@@ -1436,7 +1456,7 @@
     </w:p>
     <w:p>
       <w:pPr>
-        <w:pStyle w:val="ListParagraph"/>
+        <w:pStyle w:val="Prrafodelista"/>
         <w:spacing w:line="276" w:lineRule="auto"/>
         <w:ind w:left="1080"/>
         <w:jc w:val="center"/>
@@ -1449,7 +1469,7 @@
     </w:p>
     <w:p>
       <w:pPr>
-        <w:pStyle w:val="ListParagraph"/>
+        <w:pStyle w:val="Prrafodelista"/>
         <w:spacing w:line="276" w:lineRule="auto"/>
         <w:ind w:left="1080"/>
         <w:jc w:val="center"/>
@@ -1462,7 +1482,7 @@
     </w:p>
     <w:p>
       <w:pPr>
-        <w:pStyle w:val="ListParagraph"/>
+        <w:pStyle w:val="Prrafodelista"/>
         <w:spacing w:line="276" w:lineRule="auto"/>
         <w:ind w:left="1080"/>
         <w:jc w:val="center"/>
@@ -1475,7 +1495,7 @@
     </w:p>
     <w:p>
       <w:pPr>
-        <w:pStyle w:val="ListParagraph"/>
+        <w:pStyle w:val="Prrafodelista"/>
         <w:spacing w:line="276" w:lineRule="auto"/>
         <w:ind w:left="1080"/>
         <w:jc w:val="center"/>
@@ -1488,7 +1508,7 @@
     </w:p>
     <w:p>
       <w:pPr>
-        <w:pStyle w:val="ListParagraph"/>
+        <w:pStyle w:val="Prrafodelista"/>
         <w:spacing w:line="276" w:lineRule="auto"/>
         <w:ind w:left="1080"/>
         <w:jc w:val="center"/>
@@ -1501,7 +1521,7 @@
     </w:p>
     <w:p>
       <w:pPr>
-        <w:pStyle w:val="ListParagraph"/>
+        <w:pStyle w:val="Prrafodelista"/>
         <w:spacing w:line="276" w:lineRule="auto"/>
         <w:ind w:left="1080"/>
         <w:jc w:val="center"/>
@@ -1514,7 +1534,7 @@
     </w:p>
     <w:p>
       <w:pPr>
-        <w:pStyle w:val="ListParagraph"/>
+        <w:pStyle w:val="Prrafodelista"/>
         <w:spacing w:line="276" w:lineRule="auto"/>
         <w:ind w:left="1080"/>
         <w:jc w:val="center"/>
@@ -1527,7 +1547,7 @@
     </w:p>
     <w:p>
       <w:pPr>
-        <w:pStyle w:val="ListParagraph"/>
+        <w:pStyle w:val="Prrafodelista"/>
         <w:spacing w:line="276" w:lineRule="auto"/>
         <w:ind w:left="1080"/>
         <w:jc w:val="center"/>
@@ -1570,12 +1590,24 @@
           <w:szCs w:val="26"/>
           <w:u w:val="single"/>
         </w:rPr>
-        <w:t xml:space="preserve"> vive</w:t>
-      </w:r>
-    </w:p>
-    <w:p>
-      <w:pPr>
-        <w:pStyle w:val="ListParagraph"/>
+        <w:t xml:space="preserve"> </w:t>
+      </w:r>
+      <w:proofErr w:type="spellStart"/>
+      <w:r>
+        <w:rPr>
+          <w:rFonts w:cstheme="minorHAnsi"/>
+          <w:b/>
+          <w:sz w:val="26"/>
+          <w:szCs w:val="26"/>
+          <w:u w:val="single"/>
+        </w:rPr>
+        <w:t>vive</w:t>
+      </w:r>
+      <w:proofErr w:type="spellEnd"/>
+    </w:p>
+    <w:p>
+      <w:pPr>
+        <w:pStyle w:val="Prrafodelista"/>
         <w:spacing w:line="276" w:lineRule="auto"/>
         <w:ind w:left="1080"/>
         <w:jc w:val="center"/>
@@ -1612,7 +1644,7 @@
     </w:p>
     <w:p>
       <w:pPr>
-        <w:pStyle w:val="ListParagraph"/>
+        <w:pStyle w:val="Prrafodelista"/>
         <w:spacing w:line="276" w:lineRule="auto"/>
         <w:ind w:left="1080"/>
         <w:rPr>
@@ -1632,7 +1664,7 @@
     </w:p>
     <w:p>
       <w:pPr>
-        <w:pStyle w:val="ListParagraph"/>
+        <w:pStyle w:val="Prrafodelista"/>
         <w:spacing w:line="276" w:lineRule="auto"/>
         <w:ind w:left="1080"/>
         <w:rPr>
@@ -1660,7 +1692,7 @@
     </w:p>
     <w:p>
       <w:pPr>
-        <w:pStyle w:val="ListParagraph"/>
+        <w:pStyle w:val="Prrafodelista"/>
         <w:spacing w:line="276" w:lineRule="auto"/>
         <w:ind w:left="1080"/>
         <w:rPr>
@@ -2139,7 +2171,7 @@
           <w:sz w:val="26"/>
           <w:szCs w:val="26"/>
         </w:rPr>
-        <w:t xml:space="preserve">On the both the basket the box colliders is attached and </w:t>
+        <w:t xml:space="preserve">On the both the basket the box colliders </w:t>
       </w:r>
       <w:proofErr w:type="gramStart"/>
       <w:r>
@@ -2148,7 +2180,7 @@
           <w:sz w:val="26"/>
           <w:szCs w:val="26"/>
         </w:rPr>
-        <w:t>Is</w:t>
+        <w:t>is</w:t>
       </w:r>
       <w:proofErr w:type="gramEnd"/>
       <w:r>
@@ -2157,7 +2189,7 @@
           <w:sz w:val="26"/>
           <w:szCs w:val="26"/>
         </w:rPr>
-        <w:t xml:space="preserve"> Trigger is activated. We have a counter name </w:t>
+        <w:t xml:space="preserve"> attached and Is Trigger is activated. We have a counter name </w:t>
       </w:r>
       <w:proofErr w:type="spellStart"/>
       <w:r>
@@ -2253,6 +2285,27 @@
           <w:sz w:val="26"/>
           <w:szCs w:val="26"/>
         </w:rPr>
+        <w:t>Change.</w:t>
+      </w:r>
+    </w:p>
+    <w:p>
+      <w:pPr>
+        <w:tabs>
+          <w:tab w:val="left" w:pos="7560"/>
+        </w:tabs>
+        <w:spacing w:line="276" w:lineRule="auto"/>
+        <w:rPr>
+          <w:rFonts w:cstheme="minorHAnsi"/>
+          <w:sz w:val="26"/>
+          <w:szCs w:val="26"/>
+        </w:rPr>
+      </w:pPr>
+      <w:r>
+        <w:rPr>
+          <w:rFonts w:cstheme="minorHAnsi"/>
+          <w:sz w:val="26"/>
+          <w:szCs w:val="26"/>
+        </w:rPr>
         <w:t xml:space="preserve">                               </w:t>
       </w:r>
       <w:r>
@@ -2306,7 +2359,7 @@
     </w:p>
     <w:p>
       <w:pPr>
-        <w:pStyle w:val="ListParagraph"/>
+        <w:pStyle w:val="Prrafodelista"/>
         <w:spacing w:line="276" w:lineRule="auto"/>
         <w:ind w:left="1080"/>
         <w:jc w:val="center"/>
@@ -2328,7 +2381,7 @@
 </file>
 
 <file path=word/numbering.xml><?xml version="1.0" encoding="utf-8"?>
-<w:numbering xmlns:wpc="http://schemas.microsoft.com/office/word/2010/wordprocessingCanvas" xmlns:mc="http://schemas.openxmlformats.org/markup-compatibility/2006" xmlns:o="urn:schemas-microsoft-com:office:office" xmlns:r="http://schemas.openxmlformats.org/officeDocument/2006/relationships" xmlns:m="http://schemas.openxmlformats.org/officeDocument/2006/math" xmlns:v="urn:schemas-microsoft-com:vml" xmlns:wp14="http://schemas.microsoft.com/office/word/2010/wordprocessingDrawing" xmlns:wp="http://schemas.openxmlformats.org/drawingml/2006/wordprocessingDrawing" xmlns:w10="urn:schemas-microsoft-com:office:word" xmlns:w="http://schemas.openxmlformats.org/wordprocessingml/2006/main" xmlns:w14="http://schemas.microsoft.com/office/word/2010/wordml" xmlns:w15="http://schemas.microsoft.com/office/word/2012/wordml" xmlns:wpg="http://schemas.microsoft.com/office/word/2010/wordprocessingGroup" xmlns:wpi="http://schemas.microsoft.com/office/word/2010/wordprocessingInk" xmlns:wne="http://schemas.microsoft.com/office/word/2006/wordml" xmlns:wps="http://schemas.microsoft.com/office/word/2010/wordprocessingShape" mc:Ignorable="w14 w15 wp14">
+<w:numbering xmlns:wpc="http://schemas.microsoft.com/office/word/2010/wordprocessingCanvas" xmlns:cx="http://schemas.microsoft.com/office/drawing/2014/chartex" xmlns:cx1="http://schemas.microsoft.com/office/drawing/2015/9/8/chartex" xmlns:cx2="http://schemas.microsoft.com/office/drawing/2015/10/21/chartex" xmlns:cx3="http://schemas.microsoft.com/office/drawing/2016/5/9/chartex" xmlns:cx4="http://schemas.microsoft.com/office/drawing/2016/5/10/chartex" xmlns:cx5="http://schemas.microsoft.com/office/drawing/2016/5/11/chartex" xmlns:cx6="http://schemas.microsoft.com/office/drawing/2016/5/12/chartex" xmlns:cx7="http://schemas.microsoft.com/office/drawing/2016/5/13/chartex" xmlns:cx8="http://schemas.microsoft.com/office/drawing/2016/5/14/chartex" xmlns:mc="http://schemas.openxmlformats.org/markup-compatibility/2006" xmlns:aink="http://schemas.microsoft.com/office/drawing/2016/ink" xmlns:am3d="http://schemas.microsoft.com/office/drawing/2017/model3d" xmlns:o="urn:schemas-microsoft-com:office:office" xmlns:oel="http://schemas.microsoft.com/office/2019/extlst" xmlns:r="http://schemas.openxmlformats.org/officeDocument/2006/relationships" xmlns:m="http://schemas.openxmlformats.org/officeDocument/2006/math" xmlns:v="urn:schemas-microsoft-com:vml" xmlns:wp14="http://schemas.microsoft.com/office/word/2010/wordprocessingDrawing" xmlns:wp="http://schemas.openxmlformats.org/drawingml/2006/wordprocessingDrawing" xmlns:w10="urn:schemas-microsoft-com:office:word" xmlns:w="http://schemas.openxmlformats.org/wordprocessingml/2006/main" xmlns:w14="http://schemas.microsoft.com/office/word/2010/wordml" xmlns:w15="http://schemas.microsoft.com/office/word/2012/wordml" xmlns:w16cex="http://schemas.microsoft.com/office/word/2018/wordml/cex" xmlns:w16cid="http://schemas.microsoft.com/office/word/2016/wordml/cid" xmlns:w16="http://schemas.microsoft.com/office/word/2018/wordml" xmlns:w16sdtdh="http://schemas.microsoft.com/office/word/2020/wordml/sdtdatahash" xmlns:w16se="http://schemas.microsoft.com/office/word/2015/wordml/symex" xmlns:wpg="http://schemas.microsoft.com/office/word/2010/wordprocessingGroup" xmlns:wpi="http://schemas.microsoft.com/office/word/2010/wordprocessingInk" xmlns:wne="http://schemas.microsoft.com/office/word/2006/wordml" xmlns:wps="http://schemas.microsoft.com/office/word/2010/wordprocessingShape" mc:Ignorable="w14 w15 w16se w16cid w16 w16cex w16sdtdh wp14">
   <w:abstractNum w:abstractNumId="0" w15:restartNumberingAfterBreak="0">
     <w:nsid w:val="009579A3"/>
     <w:multiLevelType w:val="hybridMultilevel"/>
@@ -4033,56 +4086,56 @@
       </w:rPr>
     </w:lvl>
   </w:abstractNum>
-  <w:num w:numId="1">
+  <w:num w:numId="1" w16cid:durableId="1747259483">
     <w:abstractNumId w:val="13"/>
   </w:num>
-  <w:num w:numId="2">
+  <w:num w:numId="2" w16cid:durableId="1984964833">
     <w:abstractNumId w:val="1"/>
   </w:num>
-  <w:num w:numId="3">
+  <w:num w:numId="3" w16cid:durableId="1319504837">
     <w:abstractNumId w:val="8"/>
   </w:num>
-  <w:num w:numId="4">
+  <w:num w:numId="4" w16cid:durableId="1914775201">
     <w:abstractNumId w:val="4"/>
   </w:num>
-  <w:num w:numId="5">
+  <w:num w:numId="5" w16cid:durableId="452332537">
     <w:abstractNumId w:val="0"/>
   </w:num>
-  <w:num w:numId="6">
+  <w:num w:numId="6" w16cid:durableId="935943248">
     <w:abstractNumId w:val="2"/>
   </w:num>
-  <w:num w:numId="7">
+  <w:num w:numId="7" w16cid:durableId="1825469753">
     <w:abstractNumId w:val="10"/>
   </w:num>
-  <w:num w:numId="8">
+  <w:num w:numId="8" w16cid:durableId="455678755">
     <w:abstractNumId w:val="12"/>
   </w:num>
-  <w:num w:numId="9">
+  <w:num w:numId="9" w16cid:durableId="738746046">
     <w:abstractNumId w:val="14"/>
   </w:num>
-  <w:num w:numId="10">
+  <w:num w:numId="10" w16cid:durableId="1225481873">
     <w:abstractNumId w:val="5"/>
   </w:num>
-  <w:num w:numId="11">
+  <w:num w:numId="11" w16cid:durableId="2131656454">
     <w:abstractNumId w:val="11"/>
   </w:num>
-  <w:num w:numId="12">
+  <w:num w:numId="12" w16cid:durableId="1742363860">
     <w:abstractNumId w:val="9"/>
   </w:num>
-  <w:num w:numId="13">
+  <w:num w:numId="13" w16cid:durableId="30497960">
     <w:abstractNumId w:val="6"/>
   </w:num>
-  <w:num w:numId="14">
+  <w:num w:numId="14" w16cid:durableId="188106079">
     <w:abstractNumId w:val="7"/>
   </w:num>
-  <w:num w:numId="15">
+  <w:num w:numId="15" w16cid:durableId="1121074800">
     <w:abstractNumId w:val="3"/>
   </w:num>
 </w:numbering>
 </file>
 
 <file path=word/styles.xml><?xml version="1.0" encoding="utf-8"?>
-<w:styles xmlns:mc="http://schemas.openxmlformats.org/markup-compatibility/2006" xmlns:r="http://schemas.openxmlformats.org/officeDocument/2006/relationships" xmlns:w="http://schemas.openxmlformats.org/wordprocessingml/2006/main" xmlns:w14="http://schemas.microsoft.com/office/word/2010/wordml" xmlns:w15="http://schemas.microsoft.com/office/word/2012/wordml" mc:Ignorable="w14 w15">
+<w:styles xmlns:mc="http://schemas.openxmlformats.org/markup-compatibility/2006" xmlns:r="http://schemas.openxmlformats.org/officeDocument/2006/relationships" xmlns:w="http://schemas.openxmlformats.org/wordprocessingml/2006/main" xmlns:w14="http://schemas.microsoft.com/office/word/2010/wordml" xmlns:w15="http://schemas.microsoft.com/office/word/2012/wordml" xmlns:w16cex="http://schemas.microsoft.com/office/word/2018/wordml/cex" xmlns:w16cid="http://schemas.microsoft.com/office/word/2016/wordml/cid" xmlns:w16="http://schemas.microsoft.com/office/word/2018/wordml" xmlns:w16sdtdh="http://schemas.microsoft.com/office/word/2020/wordml/sdtdatahash" xmlns:w16se="http://schemas.microsoft.com/office/word/2015/wordml/symex" mc:Ignorable="w14 w15 w16se w16cid w16 w16cex w16sdtdh">
   <w:docDefaults>
     <w:rPrDefault>
       <w:rPr>
@@ -4098,7 +4151,7 @@
       </w:pPr>
     </w:pPrDefault>
   </w:docDefaults>
-  <w:latentStyles w:defLockedState="0" w:defUIPriority="99" w:defSemiHidden="0" w:defUnhideWhenUsed="0" w:defQFormat="0" w:count="371">
+  <w:latentStyles w:defLockedState="0" w:defUIPriority="99" w:defSemiHidden="0" w:defUnhideWhenUsed="0" w:defQFormat="0" w:count="376">
     <w:lsdException w:name="Normal" w:uiPriority="0" w:qFormat="1"/>
     <w:lsdException w:name="heading 1" w:uiPriority="9" w:qFormat="1"/>
     <w:lsdException w:name="heading 2" w:semiHidden="1" w:uiPriority="9" w:unhideWhenUsed="1" w:qFormat="1"/>
@@ -4470,18 +4523,23 @@
     <w:lsdException w:name="List Table 5 Dark Accent 6" w:uiPriority="50"/>
     <w:lsdException w:name="List Table 6 Colorful Accent 6" w:uiPriority="51"/>
     <w:lsdException w:name="List Table 7 Colorful Accent 6" w:uiPriority="52"/>
+    <w:lsdException w:name="Mention" w:semiHidden="1" w:unhideWhenUsed="1"/>
+    <w:lsdException w:name="Smart Hyperlink" w:semiHidden="1" w:unhideWhenUsed="1"/>
+    <w:lsdException w:name="Hashtag" w:semiHidden="1" w:unhideWhenUsed="1"/>
+    <w:lsdException w:name="Unresolved Mention" w:semiHidden="1" w:unhideWhenUsed="1"/>
+    <w:lsdException w:name="Smart Link" w:semiHidden="1" w:unhideWhenUsed="1"/>
   </w:latentStyles>
   <w:style w:type="paragraph" w:default="1" w:styleId="Normal">
     <w:name w:val="Normal"/>
     <w:qFormat/>
   </w:style>
-  <w:style w:type="character" w:default="1" w:styleId="DefaultParagraphFont">
+  <w:style w:type="character" w:default="1" w:styleId="Fuentedeprrafopredeter">
     <w:name w:val="Default Paragraph Font"/>
     <w:uiPriority w:val="1"/>
     <w:semiHidden/>
     <w:unhideWhenUsed/>
   </w:style>
-  <w:style w:type="table" w:default="1" w:styleId="TableNormal">
+  <w:style w:type="table" w:default="1" w:styleId="Tablanormal">
     <w:name w:val="Normal Table"/>
     <w:uiPriority w:val="99"/>
     <w:semiHidden/>
@@ -4496,15 +4554,15 @@
       </w:tblCellMar>
     </w:tblPr>
   </w:style>
-  <w:style w:type="numbering" w:default="1" w:styleId="NoList">
+  <w:style w:type="numbering" w:default="1" w:styleId="Sinlista">
     <w:name w:val="No List"/>
     <w:uiPriority w:val="99"/>
     <w:semiHidden/>
     <w:unhideWhenUsed/>
   </w:style>
-  <w:style w:type="table" w:styleId="TableGrid">
+  <w:style w:type="table" w:styleId="Tablaconcuadrcula">
     <w:name w:val="Table Grid"/>
-    <w:basedOn w:val="TableNormal"/>
+    <w:basedOn w:val="Tablanormal"/>
     <w:uiPriority w:val="39"/>
     <w:rsid w:val="001A2268"/>
     <w:pPr>
@@ -4521,7 +4579,7 @@
       </w:tblBorders>
     </w:tblPr>
   </w:style>
-  <w:style w:type="paragraph" w:styleId="ListParagraph">
+  <w:style w:type="paragraph" w:styleId="Prrafodelista">
     <w:name w:val="List Paragraph"/>
     <w:basedOn w:val="Normal"/>
     <w:uiPriority w:val="34"/>
@@ -4532,9 +4590,9 @@
       <w:contextualSpacing/>
     </w:pPr>
   </w:style>
-  <w:style w:type="character" w:styleId="Hyperlink">
+  <w:style w:type="character" w:styleId="Hipervnculo">
     <w:name w:val="Hyperlink"/>
-    <w:basedOn w:val="DefaultParagraphFont"/>
+    <w:basedOn w:val="Fuentedeprrafopredeter"/>
     <w:uiPriority w:val="99"/>
     <w:unhideWhenUsed/>
     <w:rsid w:val="00DD3D04"/>

</xml_diff>